<commit_message>
write Test into paper in the dir->word
</commit_message>
<xml_diff>
--- a/word/酒店预定系统毕业论文.docx
+++ b/word/酒店预定系统毕业论文.docx
@@ -2988,9 +2988,6 @@
     <w:p>
       <w:pPr>
         <w:ind w:firstLine="420"/>
-        <w:rPr>
-          <w:rFonts w:hint="eastAsia"/>
-        </w:rPr>
       </w:pPr>
       <w:r>
         <w:rPr>
@@ -4122,9 +4119,6 @@
     <w:p>
       <w:pPr>
         <w:pStyle w:val="3"/>
-        <w:rPr>
-          <w:rFonts w:hint="eastAsia"/>
-        </w:rPr>
       </w:pPr>
       <w:r>
         <w:rPr>
@@ -4146,11 +4140,6 @@
       </w:r>
     </w:p>
     <w:p>
-      <w:pPr>
-        <w:rPr>
-          <w:rFonts w:hint="eastAsia"/>
-        </w:rPr>
-      </w:pPr>
       <w:r>
         <w:rPr>
           <w:rFonts w:hint="eastAsia"/>
@@ -4221,9 +4210,6 @@
     <w:p>
       <w:pPr>
         <w:jc w:val="center"/>
-        <w:rPr>
-          <w:rFonts w:hint="eastAsia"/>
-        </w:rPr>
       </w:pPr>
       <w:r>
         <w:rPr>
@@ -4283,9 +4269,6 @@
     <w:p>
       <w:pPr>
         <w:jc w:val="center"/>
-        <w:rPr>
-          <w:rFonts w:hint="eastAsia"/>
-        </w:rPr>
       </w:pPr>
       <w:r>
         <w:rPr>
@@ -4313,11 +4296,6 @@
       </w:r>
     </w:p>
     <w:p>
-      <w:pPr>
-        <w:rPr>
-          <w:rFonts w:hint="eastAsia"/>
-        </w:rPr>
-      </w:pPr>
       <w:r>
         <w:rPr>
           <w:rFonts w:hint="eastAsia"/>
@@ -4390,9 +4368,6 @@
     <w:p>
       <w:pPr>
         <w:jc w:val="center"/>
-        <w:rPr>
-          <w:rFonts w:hint="eastAsia"/>
-        </w:rPr>
       </w:pPr>
       <w:r>
         <w:rPr>
@@ -4452,9 +4427,6 @@
     <w:p>
       <w:pPr>
         <w:jc w:val="center"/>
-        <w:rPr>
-          <w:rFonts w:hint="eastAsia"/>
-        </w:rPr>
       </w:pPr>
       <w:r>
         <w:rPr>
@@ -4490,13 +4462,7 @@
         <w:rPr>
           <w:rFonts w:hint="eastAsia"/>
         </w:rPr>
-        <w:t>3.1.2</w:t>
-      </w:r>
-      <w:r>
-        <w:rPr>
-          <w:rFonts w:hint="eastAsia"/>
-        </w:rPr>
-        <w:t xml:space="preserve"> </w:t>
+        <w:t xml:space="preserve">3.1.2 </w:t>
       </w:r>
       <w:bookmarkStart w:id="30" w:name="OLE_LINK4"/>
       <w:r>
@@ -4651,9 +4617,6 @@
     <w:p>
       <w:pPr>
         <w:ind w:firstLine="420"/>
-        <w:rPr>
-          <w:rFonts w:hint="eastAsia"/>
-        </w:rPr>
       </w:pPr>
       <w:r>
         <w:rPr>
@@ -6630,9 +6593,6 @@
     <w:p>
       <w:pPr>
         <w:pStyle w:val="3"/>
-        <w:rPr>
-          <w:rFonts w:hint="eastAsia"/>
-        </w:rPr>
       </w:pPr>
       <w:r>
         <w:rPr>
@@ -6648,11 +6608,6 @@
       </w:r>
     </w:p>
     <w:p>
-      <w:pPr>
-        <w:rPr>
-          <w:rFonts w:hint="eastAsia"/>
-        </w:rPr>
-      </w:pPr>
       <w:r>
         <w:rPr>
           <w:rFonts w:hint="eastAsia"/>
@@ -6747,9 +6702,6 @@
     <w:p>
       <w:pPr>
         <w:jc w:val="center"/>
-        <w:rPr>
-          <w:rFonts w:hint="eastAsia"/>
-        </w:rPr>
       </w:pPr>
       <w:r>
         <w:rPr>
@@ -6809,9 +6761,6 @@
     <w:p>
       <w:pPr>
         <w:jc w:val="center"/>
-        <w:rPr>
-          <w:rFonts w:hint="eastAsia"/>
-        </w:rPr>
       </w:pPr>
       <w:r>
         <w:rPr>
@@ -6865,9 +6814,6 @@
     <w:p>
       <w:pPr>
         <w:jc w:val="left"/>
-        <w:rPr>
-          <w:rFonts w:hint="eastAsia"/>
-        </w:rPr>
       </w:pPr>
       <w:r>
         <w:rPr>
@@ -6909,9 +6855,6 @@
     <w:p>
       <w:pPr>
         <w:jc w:val="center"/>
-        <w:rPr>
-          <w:rFonts w:hint="eastAsia"/>
-        </w:rPr>
       </w:pPr>
       <w:r>
         <w:rPr>
@@ -6970,9 +6913,6 @@
     <w:p>
       <w:pPr>
         <w:jc w:val="center"/>
-        <w:rPr>
-          <w:rFonts w:hint="eastAsia"/>
-        </w:rPr>
       </w:pPr>
       <w:r>
         <w:rPr>
@@ -6996,9 +6936,6 @@
     <w:p>
       <w:pPr>
         <w:pStyle w:val="3"/>
-        <w:rPr>
-          <w:rFonts w:hint="eastAsia"/>
-        </w:rPr>
       </w:pPr>
       <w:r>
         <w:rPr>
@@ -7015,11 +6952,6 @@
       </w:r>
     </w:p>
     <w:p>
-      <w:pPr>
-        <w:rPr>
-          <w:rFonts w:hint="eastAsia"/>
-        </w:rPr>
-      </w:pPr>
       <w:r>
         <w:rPr>
           <w:rFonts w:hint="eastAsia"/>
@@ -7046,11 +6978,6 @@
       </w:r>
     </w:p>
     <w:p>
-      <w:pPr>
-        <w:rPr>
-          <w:rFonts w:hint="eastAsia"/>
-        </w:rPr>
-      </w:pPr>
       <w:r>
         <w:rPr>
           <w:rFonts w:hint="eastAsia"/>
@@ -7131,9 +7058,6 @@
     <w:p>
       <w:pPr>
         <w:jc w:val="center"/>
-        <w:rPr>
-          <w:rFonts w:hint="eastAsia"/>
-        </w:rPr>
       </w:pPr>
       <w:r>
         <w:rPr>
@@ -7189,9 +7113,6 @@
     <w:p>
       <w:pPr>
         <w:jc w:val="center"/>
-        <w:rPr>
-          <w:rFonts w:hint="eastAsia"/>
-        </w:rPr>
       </w:pPr>
       <w:r>
         <w:rPr>
@@ -7221,9 +7142,6 @@
     <w:p>
       <w:pPr>
         <w:jc w:val="left"/>
-        <w:rPr>
-          <w:rFonts w:hint="eastAsia"/>
-        </w:rPr>
       </w:pPr>
       <w:r>
         <w:rPr>
@@ -7253,9 +7171,6 @@
     <w:p>
       <w:pPr>
         <w:jc w:val="left"/>
-        <w:rPr>
-          <w:rFonts w:hint="eastAsia"/>
-        </w:rPr>
       </w:pPr>
       <w:r>
         <w:rPr>
@@ -7319,9 +7234,6 @@
     <w:p>
       <w:pPr>
         <w:jc w:val="center"/>
-        <w:rPr>
-          <w:rFonts w:hint="eastAsia"/>
-        </w:rPr>
       </w:pPr>
       <w:r>
         <w:rPr>
@@ -7377,9 +7289,6 @@
     <w:p>
       <w:pPr>
         <w:jc w:val="center"/>
-        <w:rPr>
-          <w:rFonts w:hint="eastAsia"/>
-        </w:rPr>
       </w:pPr>
       <w:r>
         <w:rPr>
@@ -7408,11 +7317,6 @@
       </w:r>
     </w:p>
     <w:p>
-      <w:pPr>
-        <w:rPr>
-          <w:rFonts w:hint="eastAsia"/>
-        </w:rPr>
-      </w:pPr>
       <w:r>
         <w:rPr>
           <w:rFonts w:hint="eastAsia"/>
@@ -7439,11 +7343,6 @@
       </w:r>
     </w:p>
     <w:p>
-      <w:pPr>
-        <w:rPr>
-          <w:rFonts w:hint="eastAsia"/>
-        </w:rPr>
-      </w:pPr>
       <w:r>
         <w:rPr>
           <w:rFonts w:hint="eastAsia"/>
@@ -7512,9 +7411,6 @@
     <w:p>
       <w:pPr>
         <w:jc w:val="center"/>
-        <w:rPr>
-          <w:rFonts w:hint="eastAsia"/>
-        </w:rPr>
       </w:pPr>
       <w:r>
         <w:rPr>
@@ -7570,9 +7466,6 @@
     <w:p>
       <w:pPr>
         <w:jc w:val="center"/>
-        <w:rPr>
-          <w:rFonts w:hint="eastAsia"/>
-        </w:rPr>
       </w:pPr>
       <w:r>
         <w:rPr>
@@ -7600,11 +7493,6 @@
       </w:r>
     </w:p>
     <w:p>
-      <w:pPr>
-        <w:rPr>
-          <w:rFonts w:hint="eastAsia"/>
-        </w:rPr>
-      </w:pPr>
       <w:r>
         <w:rPr>
           <w:rFonts w:hint="eastAsia"/>
@@ -7631,11 +7519,6 @@
       </w:r>
     </w:p>
     <w:p>
-      <w:pPr>
-        <w:rPr>
-          <w:rFonts w:hint="eastAsia"/>
-        </w:rPr>
-      </w:pPr>
       <w:r>
         <w:rPr>
           <w:rFonts w:hint="eastAsia"/>
@@ -7716,9 +7599,6 @@
     <w:p>
       <w:pPr>
         <w:jc w:val="center"/>
-        <w:rPr>
-          <w:rFonts w:hint="eastAsia"/>
-        </w:rPr>
       </w:pPr>
       <w:r>
         <w:rPr>
@@ -7774,9 +7654,6 @@
     <w:p>
       <w:pPr>
         <w:jc w:val="center"/>
-        <w:rPr>
-          <w:rFonts w:hint="eastAsia"/>
-        </w:rPr>
       </w:pPr>
       <w:r>
         <w:rPr>
@@ -7803,32 +7680,577 @@
         <w:t xml:space="preserve"> admin</w:t>
       </w:r>
     </w:p>
-    <w:p>
-      <w:pPr>
-        <w:rPr>
-          <w:rFonts w:hint="eastAsia"/>
-        </w:rPr>
-      </w:pPr>
-    </w:p>
-    <w:p>
-      <w:pPr>
-        <w:rPr>
-          <w:rFonts w:hint="eastAsia"/>
-        </w:rPr>
-      </w:pPr>
-    </w:p>
-    <w:p>
-      <w:pPr>
-        <w:rPr>
-          <w:rFonts w:hint="eastAsia"/>
-        </w:rPr>
-      </w:pPr>
-    </w:p>
+    <w:p/>
+    <w:p>
+      <w:pPr>
+        <w:pStyle w:val="2"/>
+        <w:rPr>
+          <w:rFonts w:hint="eastAsia"/>
+        </w:rPr>
+      </w:pPr>
+      <w:r>
+        <w:rPr>
+          <w:rFonts w:hint="eastAsia"/>
+        </w:rPr>
+        <w:lastRenderedPageBreak/>
+        <w:t xml:space="preserve">4.5 </w:t>
+      </w:r>
+      <w:r>
+        <w:rPr>
+          <w:rFonts w:hint="eastAsia"/>
+        </w:rPr>
+        <w:t>软件源代码目录设计及接口设计</w:t>
+      </w:r>
+    </w:p>
+    <w:p>
+      <w:pPr>
+        <w:pStyle w:val="3"/>
+        <w:rPr>
+          <w:rFonts w:hint="eastAsia"/>
+        </w:rPr>
+      </w:pPr>
+      <w:r>
+        <w:rPr>
+          <w:rFonts w:hint="eastAsia"/>
+        </w:rPr>
+        <w:t xml:space="preserve">4.5.1 </w:t>
+      </w:r>
+      <w:r>
+        <w:rPr>
+          <w:rFonts w:hint="eastAsia"/>
+        </w:rPr>
+        <w:t>目录设计</w:t>
+      </w:r>
+    </w:p>
+    <w:p>
+      <w:pPr>
+        <w:rPr>
+          <w:rFonts w:hint="eastAsia"/>
+        </w:rPr>
+      </w:pPr>
+      <w:r>
+        <w:rPr>
+          <w:rFonts w:hint="eastAsia"/>
+        </w:rPr>
+        <w:tab/>
+      </w:r>
+      <w:r>
+        <w:rPr>
+          <w:rFonts w:hint="eastAsia"/>
+        </w:rPr>
+        <w:t>良好的代码目录结构设计有利于提高开发效率</w:t>
+      </w:r>
+      <w:r>
+        <w:rPr>
+          <w:rFonts w:hint="eastAsia"/>
+        </w:rPr>
+        <w:t>、减少维护成本</w:t>
+      </w:r>
+      <w:r>
+        <w:rPr>
+          <w:rFonts w:hint="eastAsia"/>
+        </w:rPr>
+        <w:t>，目录设计如图</w:t>
+      </w:r>
+      <w:r>
+        <w:rPr>
+          <w:rFonts w:hint="eastAsia"/>
+        </w:rPr>
+        <w:t>4.5.1.</w:t>
+      </w:r>
+    </w:p>
+    <w:p>
+      <w:pPr>
+        <w:jc w:val="center"/>
+        <w:rPr>
+          <w:rFonts w:hint="eastAsia"/>
+        </w:rPr>
+      </w:pPr>
+      <w:r>
+        <w:rPr>
+          <w:noProof/>
+        </w:rPr>
+        <w:drawing>
+          <wp:inline distT="0" distB="0" distL="0" distR="0">
+            <wp:extent cx="5274310" cy="4234201"/>
+            <wp:effectExtent l="0" t="0" r="2540" b="0"/>
+            <wp:docPr id="6" name="图片 6"/>
+            <wp:cNvGraphicFramePr>
+              <a:graphicFrameLocks xmlns:a="http://schemas.openxmlformats.org/drawingml/2006/main" noChangeAspect="1"/>
+            </wp:cNvGraphicFramePr>
+            <a:graphic xmlns:a="http://schemas.openxmlformats.org/drawingml/2006/main">
+              <a:graphicData uri="http://schemas.openxmlformats.org/drawingml/2006/picture">
+                <pic:pic xmlns:pic="http://schemas.openxmlformats.org/drawingml/2006/picture">
+                  <pic:nvPicPr>
+                    <pic:cNvPr id="0" name="Picture 2"/>
+                    <pic:cNvPicPr>
+                      <a:picLocks noChangeAspect="1" noChangeArrowheads="1"/>
+                    </pic:cNvPicPr>
+                  </pic:nvPicPr>
+                  <pic:blipFill>
+                    <a:blip r:embed="rId21">
+                      <a:extLst>
+                        <a:ext uri="{28A0092B-C50C-407E-A947-70E740481C1C}">
+                          <a14:useLocalDpi xmlns:a14="http://schemas.microsoft.com/office/drawing/2010/main" val="0"/>
+                        </a:ext>
+                      </a:extLst>
+                    </a:blip>
+                    <a:srcRect/>
+                    <a:stretch>
+                      <a:fillRect/>
+                    </a:stretch>
+                  </pic:blipFill>
+                  <pic:spPr bwMode="auto">
+                    <a:xfrm>
+                      <a:off x="0" y="0"/>
+                      <a:ext cx="5274310" cy="4234201"/>
+                    </a:xfrm>
+                    <a:prstGeom prst="rect">
+                      <a:avLst/>
+                    </a:prstGeom>
+                    <a:noFill/>
+                    <a:ln>
+                      <a:noFill/>
+                    </a:ln>
+                  </pic:spPr>
+                </pic:pic>
+              </a:graphicData>
+            </a:graphic>
+          </wp:inline>
+        </w:drawing>
+      </w:r>
+    </w:p>
+    <w:p>
+      <w:pPr>
+        <w:jc w:val="center"/>
+        <w:rPr>
+          <w:rFonts w:hint="eastAsia"/>
+        </w:rPr>
+      </w:pPr>
+      <w:r>
+        <w:rPr>
+          <w:rFonts w:hint="eastAsia"/>
+        </w:rPr>
+        <w:t>图</w:t>
+      </w:r>
+      <w:r>
+        <w:rPr>
+          <w:rFonts w:hint="eastAsia"/>
+        </w:rPr>
+        <w:t xml:space="preserve">4.5.1 </w:t>
+      </w:r>
+      <w:r>
+        <w:rPr>
+          <w:rFonts w:hint="eastAsia"/>
+        </w:rPr>
+        <w:t>目录设计图</w:t>
+      </w:r>
+    </w:p>
+    <w:p>
+      <w:pPr>
+        <w:jc w:val="center"/>
+      </w:pPr>
+    </w:p>
+    <w:p>
+      <w:pPr>
+        <w:pStyle w:val="3"/>
+        <w:rPr>
+          <w:rFonts w:hint="eastAsia"/>
+        </w:rPr>
+      </w:pPr>
+      <w:r>
+        <w:rPr>
+          <w:rFonts w:hint="eastAsia"/>
+        </w:rPr>
+        <w:t xml:space="preserve">4.5.2 </w:t>
+      </w:r>
+      <w:r>
+        <w:rPr>
+          <w:rFonts w:hint="eastAsia"/>
+        </w:rPr>
+        <w:t>接口设计</w:t>
+      </w:r>
+    </w:p>
+    <w:p>
+      <w:pPr>
+        <w:rPr>
+          <w:rFonts w:hint="eastAsia"/>
+        </w:rPr>
+      </w:pPr>
+      <w:r>
+        <w:rPr>
+          <w:rFonts w:hint="eastAsia"/>
+        </w:rPr>
+        <w:tab/>
+      </w:r>
+      <w:r>
+        <w:rPr>
+          <w:rFonts w:hint="eastAsia"/>
+        </w:rPr>
+        <w:t>（</w:t>
+      </w:r>
+      <w:r>
+        <w:rPr>
+          <w:rFonts w:hint="eastAsia"/>
+        </w:rPr>
+        <w:t>1</w:t>
+      </w:r>
+      <w:r>
+        <w:rPr>
+          <w:rFonts w:hint="eastAsia"/>
+        </w:rPr>
+        <w:t>）</w:t>
+      </w:r>
+      <w:proofErr w:type="spellStart"/>
+      <w:r>
+        <w:rPr>
+          <w:rFonts w:hint="eastAsia"/>
+        </w:rPr>
+        <w:t>dao</w:t>
+      </w:r>
+      <w:proofErr w:type="spellEnd"/>
+      <w:proofErr w:type="gramStart"/>
+      <w:r>
+        <w:rPr>
+          <w:rFonts w:hint="eastAsia"/>
+        </w:rPr>
+        <w:t>层</w:t>
+      </w:r>
+      <w:r>
+        <w:rPr>
+          <w:rFonts w:hint="eastAsia"/>
+        </w:rPr>
+        <w:t>用于</w:t>
+      </w:r>
+      <w:proofErr w:type="gramEnd"/>
+      <w:r>
+        <w:rPr>
+          <w:rFonts w:hint="eastAsia"/>
+        </w:rPr>
+        <w:t>与数据库进行对接，实现对数据库表中相应数据的增删改查，如图</w:t>
+      </w:r>
+      <w:r>
+        <w:rPr>
+          <w:rFonts w:hint="eastAsia"/>
+        </w:rPr>
+        <w:t>4.5.2-A</w:t>
+      </w:r>
+      <w:r>
+        <w:rPr>
+          <w:rFonts w:hint="eastAsia"/>
+        </w:rPr>
+        <w:t>。</w:t>
+      </w:r>
+    </w:p>
+    <w:p>
+      <w:pPr>
+        <w:jc w:val="center"/>
+        <w:rPr>
+          <w:rFonts w:hint="eastAsia"/>
+        </w:rPr>
+      </w:pPr>
+      <w:r>
+        <w:rPr>
+          <w:noProof/>
+        </w:rPr>
+        <w:lastRenderedPageBreak/>
+        <w:drawing>
+          <wp:inline distT="0" distB="0" distL="0" distR="0">
+            <wp:extent cx="4000500" cy="3381375"/>
+            <wp:effectExtent l="0" t="0" r="0" b="9525"/>
+            <wp:docPr id="7" name="图片 7"/>
+            <wp:cNvGraphicFramePr>
+              <a:graphicFrameLocks xmlns:a="http://schemas.openxmlformats.org/drawingml/2006/main" noChangeAspect="1"/>
+            </wp:cNvGraphicFramePr>
+            <a:graphic xmlns:a="http://schemas.openxmlformats.org/drawingml/2006/main">
+              <a:graphicData uri="http://schemas.openxmlformats.org/drawingml/2006/picture">
+                <pic:pic xmlns:pic="http://schemas.openxmlformats.org/drawingml/2006/picture">
+                  <pic:nvPicPr>
+                    <pic:cNvPr id="0" name="Picture 3"/>
+                    <pic:cNvPicPr>
+                      <a:picLocks noChangeAspect="1" noChangeArrowheads="1"/>
+                    </pic:cNvPicPr>
+                  </pic:nvPicPr>
+                  <pic:blipFill>
+                    <a:blip r:embed="rId22">
+                      <a:extLst>
+                        <a:ext uri="{28A0092B-C50C-407E-A947-70E740481C1C}">
+                          <a14:useLocalDpi xmlns:a14="http://schemas.microsoft.com/office/drawing/2010/main" val="0"/>
+                        </a:ext>
+                      </a:extLst>
+                    </a:blip>
+                    <a:srcRect/>
+                    <a:stretch>
+                      <a:fillRect/>
+                    </a:stretch>
+                  </pic:blipFill>
+                  <pic:spPr bwMode="auto">
+                    <a:xfrm>
+                      <a:off x="0" y="0"/>
+                      <a:ext cx="4000500" cy="3381375"/>
+                    </a:xfrm>
+                    <a:prstGeom prst="rect">
+                      <a:avLst/>
+                    </a:prstGeom>
+                    <a:noFill/>
+                    <a:ln>
+                      <a:noFill/>
+                    </a:ln>
+                  </pic:spPr>
+                </pic:pic>
+              </a:graphicData>
+            </a:graphic>
+          </wp:inline>
+        </w:drawing>
+      </w:r>
+    </w:p>
+    <w:p>
+      <w:pPr>
+        <w:jc w:val="center"/>
+        <w:rPr>
+          <w:rFonts w:hint="eastAsia"/>
+        </w:rPr>
+      </w:pPr>
+      <w:r>
+        <w:rPr>
+          <w:rFonts w:hint="eastAsia"/>
+        </w:rPr>
+        <w:t>图</w:t>
+      </w:r>
+      <w:r>
+        <w:rPr>
+          <w:rFonts w:hint="eastAsia"/>
+        </w:rPr>
+        <w:t xml:space="preserve"> 4.5.2-A </w:t>
+      </w:r>
+      <w:proofErr w:type="spellStart"/>
+      <w:r>
+        <w:rPr>
+          <w:rFonts w:hint="eastAsia"/>
+        </w:rPr>
+        <w:t>dao</w:t>
+      </w:r>
+      <w:proofErr w:type="spellEnd"/>
+      <w:r>
+        <w:rPr>
+          <w:rFonts w:hint="eastAsia"/>
+        </w:rPr>
+        <w:t>层接口设计</w:t>
+      </w:r>
+    </w:p>
+    <w:p>
+      <w:pPr>
+        <w:rPr>
+          <w:rFonts w:hint="eastAsia"/>
+        </w:rPr>
+      </w:pPr>
+      <w:r>
+        <w:rPr>
+          <w:rFonts w:hint="eastAsia"/>
+        </w:rPr>
+        <w:tab/>
+      </w:r>
+      <w:r>
+        <w:rPr>
+          <w:rFonts w:hint="eastAsia"/>
+        </w:rPr>
+        <w:t>（</w:t>
+      </w:r>
+      <w:r>
+        <w:rPr>
+          <w:rFonts w:hint="eastAsia"/>
+        </w:rPr>
+        <w:t>2</w:t>
+      </w:r>
+      <w:r>
+        <w:rPr>
+          <w:rFonts w:hint="eastAsia"/>
+        </w:rPr>
+        <w:t>）</w:t>
+      </w:r>
+      <w:r>
+        <w:rPr>
+          <w:rFonts w:hint="eastAsia"/>
+        </w:rPr>
+        <w:t>service</w:t>
+      </w:r>
+      <w:r>
+        <w:rPr>
+          <w:rFonts w:hint="eastAsia"/>
+        </w:rPr>
+        <w:t>层主要负责对</w:t>
+      </w:r>
+      <w:r>
+        <w:rPr>
+          <w:rFonts w:hint="eastAsia"/>
+        </w:rPr>
+        <w:t>web</w:t>
+      </w:r>
+      <w:r>
+        <w:rPr>
+          <w:rFonts w:hint="eastAsia"/>
+        </w:rPr>
+        <w:t>层数据进进行判断和封装并将封装后的数据交由</w:t>
+      </w:r>
+      <w:proofErr w:type="spellStart"/>
+      <w:r>
+        <w:rPr>
+          <w:rFonts w:hint="eastAsia"/>
+        </w:rPr>
+        <w:t>dao</w:t>
+      </w:r>
+      <w:proofErr w:type="spellEnd"/>
+      <w:r>
+        <w:rPr>
+          <w:rFonts w:hint="eastAsia"/>
+        </w:rPr>
+        <w:t>层处理并返回结果给</w:t>
+      </w:r>
+      <w:r>
+        <w:rPr>
+          <w:rFonts w:hint="eastAsia"/>
+        </w:rPr>
+        <w:t>service</w:t>
+      </w:r>
+      <w:r>
+        <w:rPr>
+          <w:rFonts w:hint="eastAsia"/>
+        </w:rPr>
+        <w:t>层再继续返回给</w:t>
+      </w:r>
+      <w:r>
+        <w:rPr>
+          <w:rFonts w:hint="eastAsia"/>
+        </w:rPr>
+        <w:t>web</w:t>
+      </w:r>
+      <w:r>
+        <w:rPr>
+          <w:rFonts w:hint="eastAsia"/>
+        </w:rPr>
+        <w:t>层。</w:t>
+      </w:r>
+      <w:r>
+        <w:t>s</w:t>
+      </w:r>
+      <w:r>
+        <w:rPr>
+          <w:rFonts w:hint="eastAsia"/>
+        </w:rPr>
+        <w:t>ervice</w:t>
+      </w:r>
+      <w:r>
+        <w:rPr>
+          <w:rFonts w:hint="eastAsia"/>
+        </w:rPr>
+        <w:t>层接口如图</w:t>
+      </w:r>
+      <w:r>
+        <w:rPr>
+          <w:rFonts w:hint="eastAsia"/>
+        </w:rPr>
+        <w:t>4.5.2-B</w:t>
+      </w:r>
+      <w:r>
+        <w:rPr>
+          <w:rFonts w:hint="eastAsia"/>
+        </w:rPr>
+        <w:t>所示。</w:t>
+      </w:r>
+    </w:p>
+    <w:p>
+      <w:pPr>
+        <w:jc w:val="center"/>
+        <w:rPr>
+          <w:rFonts w:hint="eastAsia"/>
+        </w:rPr>
+      </w:pPr>
+      <w:r>
+        <w:rPr>
+          <w:rFonts w:hint="eastAsia"/>
+          <w:noProof/>
+        </w:rPr>
+        <w:drawing>
+          <wp:inline distT="0" distB="0" distL="0" distR="0">
+            <wp:extent cx="4352925" cy="3095625"/>
+            <wp:effectExtent l="0" t="0" r="9525" b="9525"/>
+            <wp:docPr id="10" name="图片 10"/>
+            <wp:cNvGraphicFramePr>
+              <a:graphicFrameLocks xmlns:a="http://schemas.openxmlformats.org/drawingml/2006/main" noChangeAspect="1"/>
+            </wp:cNvGraphicFramePr>
+            <a:graphic xmlns:a="http://schemas.openxmlformats.org/drawingml/2006/main">
+              <a:graphicData uri="http://schemas.openxmlformats.org/drawingml/2006/picture">
+                <pic:pic xmlns:pic="http://schemas.openxmlformats.org/drawingml/2006/picture">
+                  <pic:nvPicPr>
+                    <pic:cNvPr id="0" name="Picture 4"/>
+                    <pic:cNvPicPr>
+                      <a:picLocks noChangeAspect="1" noChangeArrowheads="1"/>
+                    </pic:cNvPicPr>
+                  </pic:nvPicPr>
+                  <pic:blipFill>
+                    <a:blip r:embed="rId23">
+                      <a:extLst>
+                        <a:ext uri="{28A0092B-C50C-407E-A947-70E740481C1C}">
+                          <a14:useLocalDpi xmlns:a14="http://schemas.microsoft.com/office/drawing/2010/main" val="0"/>
+                        </a:ext>
+                      </a:extLst>
+                    </a:blip>
+                    <a:srcRect/>
+                    <a:stretch>
+                      <a:fillRect/>
+                    </a:stretch>
+                  </pic:blipFill>
+                  <pic:spPr bwMode="auto">
+                    <a:xfrm>
+                      <a:off x="0" y="0"/>
+                      <a:ext cx="4352925" cy="3095625"/>
+                    </a:xfrm>
+                    <a:prstGeom prst="rect">
+                      <a:avLst/>
+                    </a:prstGeom>
+                    <a:noFill/>
+                    <a:ln>
+                      <a:noFill/>
+                    </a:ln>
+                  </pic:spPr>
+                </pic:pic>
+              </a:graphicData>
+            </a:graphic>
+          </wp:inline>
+        </w:drawing>
+      </w:r>
+    </w:p>
+    <w:p>
+      <w:pPr>
+        <w:jc w:val="center"/>
+        <w:rPr>
+          <w:rFonts w:hint="eastAsia"/>
+        </w:rPr>
+      </w:pPr>
+      <w:r>
+        <w:rPr>
+          <w:rFonts w:hint="eastAsia"/>
+        </w:rPr>
+        <w:t>图</w:t>
+      </w:r>
+      <w:r>
+        <w:rPr>
+          <w:rFonts w:hint="eastAsia"/>
+        </w:rPr>
+        <w:t xml:space="preserve"> 4.5.2-B service</w:t>
+      </w:r>
+      <w:r>
+        <w:rPr>
+          <w:rFonts w:hint="eastAsia"/>
+        </w:rPr>
+        <w:t>层接口设计</w:t>
+      </w:r>
+    </w:p>
+    <w:p/>
     <w:p>
       <w:pPr>
         <w:pStyle w:val="1"/>
         <w:rPr>
-          <w:rFonts w:hint="eastAsia"/>
           <w:lang w:eastAsia="zh-CN"/>
         </w:rPr>
       </w:pPr>
@@ -7868,9 +8290,6 @@
     <w:p>
       <w:pPr>
         <w:pStyle w:val="2"/>
-        <w:rPr>
-          <w:rFonts w:hint="eastAsia"/>
-        </w:rPr>
       </w:pPr>
       <w:r>
         <w:rPr>
@@ -7886,11 +8305,6 @@
       </w:r>
     </w:p>
     <w:p>
-      <w:pPr>
-        <w:rPr>
-          <w:rFonts w:hint="eastAsia"/>
-        </w:rPr>
-      </w:pPr>
       <w:r>
         <w:rPr>
           <w:rFonts w:hint="eastAsia"/>
@@ -7905,6 +8319,11 @@
       </w:r>
     </w:p>
     <w:p>
+      <w:pPr>
+        <w:rPr>
+          <w:rFonts w:hint="eastAsia"/>
+        </w:rPr>
+      </w:pPr>
       <w:r>
         <w:rPr>
           <w:rFonts w:hint="eastAsia"/>
@@ -7915,11 +8334,682 @@
         <w:rPr>
           <w:rFonts w:hint="eastAsia"/>
         </w:rPr>
-        <w:t>系统测试的任务是尽可能的彻底查处程序中的错误，提高软件系统的可靠性，其摸底是检验系统“做的怎么样”。这一阶段有可以分为三个步骤：模块测试，测试每个模块的程序是否正确；组装测试，测试模块之间的接口是否正确；确认测试，测试整个软件系统是否满足用户功能和性能的要求。测试发现问题之后要经过调试找出错误原因和位置，然后进行改正。是基于系统中提需求说明书的黑盒测试，应覆盖系统随偶联合的部件，系统测试是正对整个系统进行的测试，墓地是为了验证系统是否满足了需求规格的定义，找出需求规格不符合或与之矛盾的地方。</w:t>
-      </w:r>
+        <w:t>系统测试的任务是尽可能的彻底查处程序中的错误，提高软件系统的可靠性，其摸底是检验系统“做的怎么样”。这一阶段有可以分为三个步骤：模块测试，测试每个模块的程序是否正确；组装测试，测试模块之间的接口是否正确；确认测试，测试整个软件系统是否满足用户功能和性能的要求。测试发现问题之后要经过调试找出错误原因和位置，然后进行改正。是基于系统中提需求说明书的黑盒测试，应覆盖系统随</w:t>
+      </w:r>
+      <w:proofErr w:type="gramStart"/>
+      <w:r>
+        <w:rPr>
+          <w:rFonts w:hint="eastAsia"/>
+        </w:rPr>
+        <w:t>偶联合</w:t>
+      </w:r>
+      <w:proofErr w:type="gramEnd"/>
+      <w:r>
+        <w:rPr>
+          <w:rFonts w:hint="eastAsia"/>
+        </w:rPr>
+        <w:t>的部件，系统测试是正对整个系统进行的测试，墓地是为了验证系统是否满足了需求规格的定义，找出需求规格不符合或与之矛盾的地方。</w:t>
+      </w:r>
+    </w:p>
+    <w:p>
+      <w:pPr>
+        <w:pStyle w:val="2"/>
+        <w:rPr>
+          <w:rFonts w:hint="eastAsia"/>
+        </w:rPr>
+      </w:pPr>
+      <w:r>
+        <w:rPr>
+          <w:rFonts w:hint="eastAsia"/>
+        </w:rPr>
+        <w:t xml:space="preserve">5.2 </w:t>
+      </w:r>
+      <w:r>
+        <w:rPr>
+          <w:rFonts w:hint="eastAsia"/>
+        </w:rPr>
+        <w:t>测试过程</w:t>
+      </w:r>
+    </w:p>
+    <w:p>
+      <w:pPr>
+        <w:rPr>
+          <w:rFonts w:hint="eastAsia"/>
+        </w:rPr>
+      </w:pPr>
+      <w:r>
+        <w:rPr>
+          <w:rFonts w:hint="eastAsia"/>
+        </w:rPr>
+        <w:tab/>
+      </w:r>
+      <w:r>
+        <w:rPr>
+          <w:rFonts w:hint="eastAsia"/>
+        </w:rPr>
+        <w:t>在测试之初，由于数据库中的数据是随便输入，没有实用性，为了使系统更加完善，在系统测试的过程中，本系统将最开始输入的数据完全清除后，输入了一些有效的测试数据，这样可以更真实的反映系统的功能实现状况。</w:t>
+      </w:r>
+    </w:p>
+    <w:p>
+      <w:pPr>
+        <w:pStyle w:val="3"/>
+        <w:rPr>
+          <w:rFonts w:hint="eastAsia"/>
+        </w:rPr>
+      </w:pPr>
+      <w:r>
+        <w:rPr>
+          <w:rFonts w:hint="eastAsia"/>
+        </w:rPr>
+        <w:t xml:space="preserve">5.2.1 </w:t>
+      </w:r>
+      <w:r>
+        <w:rPr>
+          <w:rFonts w:hint="eastAsia"/>
+        </w:rPr>
+        <w:t>登录模块测试</w:t>
+      </w:r>
+    </w:p>
+    <w:p>
+      <w:pPr>
+        <w:rPr>
+          <w:rFonts w:hint="eastAsia"/>
+        </w:rPr>
+      </w:pPr>
+      <w:r>
+        <w:rPr>
+          <w:rFonts w:hint="eastAsia"/>
+        </w:rPr>
+        <w:tab/>
+      </w:r>
+      <w:r>
+        <w:rPr>
+          <w:rFonts w:hint="eastAsia"/>
+        </w:rPr>
+        <w:t>测试流程：</w:t>
+      </w:r>
+      <w:r>
+        <w:rPr>
+          <w:rFonts w:hint="eastAsia"/>
+        </w:rPr>
+        <w:t xml:space="preserve">1. </w:t>
+      </w:r>
+      <w:r>
+        <w:rPr>
+          <w:rFonts w:hint="eastAsia"/>
+        </w:rPr>
+        <w:t>打开首页，点击登录，跳转到登录页面</w:t>
+      </w:r>
+    </w:p>
+    <w:p>
+      <w:pPr>
+        <w:rPr>
+          <w:rFonts w:hint="eastAsia"/>
+        </w:rPr>
+      </w:pPr>
+      <w:r>
+        <w:rPr>
+          <w:rFonts w:hint="eastAsia"/>
+        </w:rPr>
+        <w:tab/>
+      </w:r>
+      <w:r>
+        <w:rPr>
+          <w:rFonts w:hint="eastAsia"/>
+        </w:rPr>
+        <w:tab/>
+      </w:r>
+      <w:r>
+        <w:rPr>
+          <w:rFonts w:hint="eastAsia"/>
+        </w:rPr>
+        <w:tab/>
+        <w:t xml:space="preserve">   2</w:t>
+      </w:r>
+      <w:r>
+        <w:rPr>
+          <w:rFonts w:hint="eastAsia"/>
+        </w:rPr>
+        <w:t>．输入错误的登录信息</w:t>
+      </w:r>
+    </w:p>
+    <w:p>
+      <w:pPr>
+        <w:rPr>
+          <w:rFonts w:hint="eastAsia"/>
+        </w:rPr>
+      </w:pPr>
+      <w:r>
+        <w:rPr>
+          <w:rFonts w:hint="eastAsia"/>
+        </w:rPr>
+        <w:t xml:space="preserve"> </w:t>
+      </w:r>
+      <w:r>
+        <w:rPr>
+          <w:rFonts w:hint="eastAsia"/>
+        </w:rPr>
+        <w:tab/>
+      </w:r>
+      <w:r>
+        <w:rPr>
+          <w:rFonts w:hint="eastAsia"/>
+        </w:rPr>
+        <w:tab/>
+      </w:r>
+      <w:r>
+        <w:rPr>
+          <w:rFonts w:hint="eastAsia"/>
+        </w:rPr>
+        <w:tab/>
+        <w:t xml:space="preserve">   3. </w:t>
+      </w:r>
+      <w:r>
+        <w:rPr>
+          <w:rFonts w:hint="eastAsia"/>
+        </w:rPr>
+        <w:t>登录</w:t>
+      </w:r>
+    </w:p>
+    <w:p>
+      <w:pPr>
+        <w:rPr>
+          <w:rFonts w:hint="eastAsia"/>
+        </w:rPr>
+      </w:pPr>
+      <w:r>
+        <w:rPr>
+          <w:rFonts w:hint="eastAsia"/>
+        </w:rPr>
+        <w:tab/>
+      </w:r>
+      <w:r>
+        <w:rPr>
+          <w:rFonts w:hint="eastAsia"/>
+        </w:rPr>
+        <w:tab/>
+      </w:r>
+      <w:r>
+        <w:rPr>
+          <w:rFonts w:hint="eastAsia"/>
+        </w:rPr>
+        <w:tab/>
+        <w:t xml:space="preserve">   4. </w:t>
+      </w:r>
+      <w:r>
+        <w:rPr>
+          <w:rFonts w:hint="eastAsia"/>
+        </w:rPr>
+        <w:t>输入正确的登录信息</w:t>
+      </w:r>
+    </w:p>
+    <w:p>
+      <w:pPr>
+        <w:rPr>
+          <w:rFonts w:hint="eastAsia"/>
+        </w:rPr>
+      </w:pPr>
+      <w:r>
+        <w:rPr>
+          <w:rFonts w:hint="eastAsia"/>
+        </w:rPr>
+        <w:t xml:space="preserve">   </w:t>
+      </w:r>
+      <w:r>
+        <w:rPr>
+          <w:rFonts w:hint="eastAsia"/>
+        </w:rPr>
+        <w:tab/>
+        <w:t xml:space="preserve"> </w:t>
+      </w:r>
+      <w:r>
+        <w:rPr>
+          <w:rFonts w:hint="eastAsia"/>
+        </w:rPr>
+        <w:tab/>
+      </w:r>
+      <w:r>
+        <w:rPr>
+          <w:rFonts w:hint="eastAsia"/>
+        </w:rPr>
+        <w:tab/>
+        <w:t xml:space="preserve">   5. </w:t>
+      </w:r>
+      <w:r>
+        <w:rPr>
+          <w:rFonts w:hint="eastAsia"/>
+        </w:rPr>
+        <w:t>登录</w:t>
+      </w:r>
+    </w:p>
+    <w:p>
+      <w:pPr>
+        <w:rPr>
+          <w:rFonts w:hint="eastAsia"/>
+        </w:rPr>
+      </w:pPr>
+      <w:r>
+        <w:rPr>
+          <w:rFonts w:hint="eastAsia"/>
+        </w:rPr>
+        <w:tab/>
+      </w:r>
+      <w:r>
+        <w:rPr>
+          <w:rFonts w:hint="eastAsia"/>
+        </w:rPr>
+        <w:tab/>
+      </w:r>
+      <w:r>
+        <w:rPr>
+          <w:rFonts w:hint="eastAsia"/>
+        </w:rPr>
+        <w:tab/>
+        <w:t xml:space="preserve">   6</w:t>
+      </w:r>
+      <w:r>
+        <w:rPr>
+          <w:rFonts w:hint="eastAsia"/>
+        </w:rPr>
+        <w:t>．测试结果</w:t>
+      </w:r>
+    </w:p>
+    <w:p>
+      <w:pPr>
+        <w:rPr>
+          <w:rFonts w:hint="eastAsia"/>
+        </w:rPr>
+      </w:pPr>
+    </w:p>
+    <w:p>
+      <w:pPr>
+        <w:jc w:val="center"/>
+        <w:rPr>
+          <w:rFonts w:hint="eastAsia"/>
+        </w:rPr>
+      </w:pPr>
+      <w:r>
+        <w:rPr>
+          <w:noProof/>
+        </w:rPr>
+        <w:drawing>
+          <wp:inline distT="0" distB="0" distL="0" distR="0" wp14:anchorId="2B23FC77">
+            <wp:extent cx="4838700" cy="1968537"/>
+            <wp:effectExtent l="0" t="0" r="0" b="0"/>
+            <wp:docPr id="18" name="图片 18"/>
+            <wp:cNvGraphicFramePr>
+              <a:graphicFrameLocks xmlns:a="http://schemas.openxmlformats.org/drawingml/2006/main" noChangeAspect="1"/>
+            </wp:cNvGraphicFramePr>
+            <a:graphic xmlns:a="http://schemas.openxmlformats.org/drawingml/2006/main">
+              <a:graphicData uri="http://schemas.openxmlformats.org/drawingml/2006/picture">
+                <pic:pic xmlns:pic="http://schemas.openxmlformats.org/drawingml/2006/picture">
+                  <pic:nvPicPr>
+                    <pic:cNvPr id="0" name="Picture 3"/>
+                    <pic:cNvPicPr>
+                      <a:picLocks noChangeAspect="1" noChangeArrowheads="1"/>
+                    </pic:cNvPicPr>
+                  </pic:nvPicPr>
+                  <pic:blipFill>
+                    <a:blip r:embed="rId24">
+                      <a:extLst>
+                        <a:ext uri="{28A0092B-C50C-407E-A947-70E740481C1C}">
+                          <a14:useLocalDpi xmlns:a14="http://schemas.microsoft.com/office/drawing/2010/main" val="0"/>
+                        </a:ext>
+                      </a:extLst>
+                    </a:blip>
+                    <a:srcRect/>
+                    <a:stretch>
+                      <a:fillRect/>
+                    </a:stretch>
+                  </pic:blipFill>
+                  <pic:spPr bwMode="auto">
+                    <a:xfrm>
+                      <a:off x="0" y="0"/>
+                      <a:ext cx="4841097" cy="1969512"/>
+                    </a:xfrm>
+                    <a:prstGeom prst="rect">
+                      <a:avLst/>
+                    </a:prstGeom>
+                    <a:noFill/>
+                  </pic:spPr>
+                </pic:pic>
+              </a:graphicData>
+            </a:graphic>
+          </wp:inline>
+        </w:drawing>
+      </w:r>
+    </w:p>
+    <w:p>
+      <w:pPr>
+        <w:pStyle w:val="3"/>
+        <w:rPr>
+          <w:rFonts w:hint="eastAsia"/>
+        </w:rPr>
+      </w:pPr>
+      <w:r>
+        <w:rPr>
+          <w:rFonts w:hint="eastAsia"/>
+        </w:rPr>
+        <w:t xml:space="preserve">5.2.2 </w:t>
+      </w:r>
+      <w:r>
+        <w:rPr>
+          <w:rFonts w:hint="eastAsia"/>
+        </w:rPr>
+        <w:t>注册模块测试</w:t>
+      </w:r>
+    </w:p>
+    <w:p>
+      <w:pPr>
+        <w:rPr>
+          <w:rFonts w:hint="eastAsia"/>
+        </w:rPr>
+      </w:pPr>
+      <w:r>
+        <w:rPr>
+          <w:rFonts w:hint="eastAsia"/>
+        </w:rPr>
+        <w:tab/>
+      </w:r>
+      <w:r>
+        <w:rPr>
+          <w:rFonts w:hint="eastAsia"/>
+        </w:rPr>
+        <w:t>测试流程：</w:t>
+      </w:r>
+      <w:r>
+        <w:rPr>
+          <w:rFonts w:hint="eastAsia"/>
+        </w:rPr>
+        <w:t xml:space="preserve">1. </w:t>
+      </w:r>
+      <w:r>
+        <w:rPr>
+          <w:rFonts w:hint="eastAsia"/>
+        </w:rPr>
+        <w:t>打开首页，点击注册，跳转到注册页面</w:t>
+      </w:r>
+    </w:p>
+    <w:p>
+      <w:pPr>
+        <w:rPr>
+          <w:rFonts w:hint="eastAsia"/>
+        </w:rPr>
+      </w:pPr>
+      <w:r>
+        <w:rPr>
+          <w:rFonts w:hint="eastAsia"/>
+        </w:rPr>
+        <w:tab/>
+      </w:r>
+      <w:r>
+        <w:rPr>
+          <w:rFonts w:hint="eastAsia"/>
+        </w:rPr>
+        <w:tab/>
+        <w:t xml:space="preserve"> </w:t>
+      </w:r>
+      <w:r>
+        <w:rPr>
+          <w:rFonts w:hint="eastAsia"/>
+        </w:rPr>
+        <w:tab/>
+        <w:t xml:space="preserve">   2. </w:t>
+      </w:r>
+      <w:r>
+        <w:rPr>
+          <w:rFonts w:hint="eastAsia"/>
+        </w:rPr>
+        <w:t>输入已存在</w:t>
+      </w:r>
+      <w:proofErr w:type="gramStart"/>
+      <w:r>
+        <w:rPr>
+          <w:rFonts w:hint="eastAsia"/>
+        </w:rPr>
+        <w:t>帐号</w:t>
+      </w:r>
+      <w:proofErr w:type="gramEnd"/>
+      <w:r>
+        <w:rPr>
+          <w:rFonts w:hint="eastAsia"/>
+        </w:rPr>
+        <w:t>信息</w:t>
+      </w:r>
+    </w:p>
+    <w:p>
+      <w:pPr>
+        <w:rPr>
+          <w:rFonts w:hint="eastAsia"/>
+        </w:rPr>
+      </w:pPr>
+      <w:r>
+        <w:rPr>
+          <w:rFonts w:hint="eastAsia"/>
+        </w:rPr>
+        <w:tab/>
+      </w:r>
+      <w:r>
+        <w:rPr>
+          <w:rFonts w:hint="eastAsia"/>
+        </w:rPr>
+        <w:tab/>
+      </w:r>
+      <w:r>
+        <w:rPr>
+          <w:rFonts w:hint="eastAsia"/>
+        </w:rPr>
+        <w:tab/>
+        <w:t xml:space="preserve">   3. </w:t>
+      </w:r>
+      <w:r>
+        <w:rPr>
+          <w:rFonts w:hint="eastAsia"/>
+        </w:rPr>
+        <w:t>注册</w:t>
+      </w:r>
+    </w:p>
+    <w:p>
+      <w:pPr>
+        <w:rPr>
+          <w:rFonts w:hint="eastAsia"/>
+        </w:rPr>
+      </w:pPr>
+      <w:r>
+        <w:rPr>
+          <w:rFonts w:hint="eastAsia"/>
+        </w:rPr>
+        <w:tab/>
+      </w:r>
+      <w:r>
+        <w:rPr>
+          <w:rFonts w:hint="eastAsia"/>
+        </w:rPr>
+        <w:tab/>
+      </w:r>
+      <w:r>
+        <w:rPr>
+          <w:rFonts w:hint="eastAsia"/>
+        </w:rPr>
+        <w:tab/>
+        <w:t xml:space="preserve">   4. </w:t>
+      </w:r>
+      <w:r>
+        <w:rPr>
+          <w:rFonts w:hint="eastAsia"/>
+        </w:rPr>
+        <w:t>输入不存在</w:t>
+      </w:r>
+      <w:proofErr w:type="gramStart"/>
+      <w:r>
+        <w:rPr>
+          <w:rFonts w:hint="eastAsia"/>
+        </w:rPr>
+        <w:t>帐号</w:t>
+      </w:r>
+      <w:proofErr w:type="gramEnd"/>
+      <w:r>
+        <w:rPr>
+          <w:rFonts w:hint="eastAsia"/>
+        </w:rPr>
+        <w:t>信息</w:t>
+      </w:r>
+    </w:p>
+    <w:p>
+      <w:pPr>
+        <w:rPr>
+          <w:rFonts w:hint="eastAsia"/>
+        </w:rPr>
+      </w:pPr>
+      <w:r>
+        <w:rPr>
+          <w:rFonts w:hint="eastAsia"/>
+        </w:rPr>
+        <w:tab/>
+      </w:r>
+      <w:r>
+        <w:rPr>
+          <w:rFonts w:hint="eastAsia"/>
+        </w:rPr>
+        <w:tab/>
+      </w:r>
+      <w:r>
+        <w:rPr>
+          <w:rFonts w:hint="eastAsia"/>
+        </w:rPr>
+        <w:tab/>
+        <w:t xml:space="preserve">   5</w:t>
+      </w:r>
+      <w:r>
+        <w:rPr>
+          <w:rFonts w:hint="eastAsia"/>
+        </w:rPr>
+        <w:t>．注册</w:t>
+      </w:r>
+    </w:p>
+    <w:p>
+      <w:pPr>
+        <w:rPr>
+          <w:rFonts w:hint="eastAsia"/>
+        </w:rPr>
+      </w:pPr>
+      <w:r>
+        <w:rPr>
+          <w:rFonts w:hint="eastAsia"/>
+        </w:rPr>
+        <w:t xml:space="preserve">        </w:t>
+      </w:r>
+      <w:r>
+        <w:rPr>
+          <w:rFonts w:hint="eastAsia"/>
+        </w:rPr>
+        <w:tab/>
+        <w:t xml:space="preserve">   6. </w:t>
+      </w:r>
+      <w:r>
+        <w:rPr>
+          <w:rFonts w:hint="eastAsia"/>
+        </w:rPr>
+        <w:t>测试结果</w:t>
+      </w:r>
+    </w:p>
+    <w:p>
+      <w:pPr>
+        <w:jc w:val="center"/>
+        <w:rPr>
+          <w:rFonts w:hint="eastAsia"/>
+        </w:rPr>
+      </w:pPr>
+      <w:r>
+        <w:rPr>
+          <w:noProof/>
+        </w:rPr>
+        <w:drawing>
+          <wp:inline distT="0" distB="0" distL="0" distR="0" wp14:anchorId="04B4958F">
+            <wp:extent cx="4143375" cy="3641906"/>
+            <wp:effectExtent l="0" t="0" r="0" b="0"/>
+            <wp:docPr id="21" name="图片 21"/>
+            <wp:cNvGraphicFramePr>
+              <a:graphicFrameLocks xmlns:a="http://schemas.openxmlformats.org/drawingml/2006/main" noChangeAspect="1"/>
+            </wp:cNvGraphicFramePr>
+            <a:graphic xmlns:a="http://schemas.openxmlformats.org/drawingml/2006/main">
+              <a:graphicData uri="http://schemas.openxmlformats.org/drawingml/2006/picture">
+                <pic:pic xmlns:pic="http://schemas.openxmlformats.org/drawingml/2006/picture">
+                  <pic:nvPicPr>
+                    <pic:cNvPr id="0" name="Picture 6"/>
+                    <pic:cNvPicPr>
+                      <a:picLocks noChangeAspect="1" noChangeArrowheads="1"/>
+                    </pic:cNvPicPr>
+                  </pic:nvPicPr>
+                  <pic:blipFill>
+                    <a:blip r:embed="rId25" cstate="print">
+                      <a:extLst>
+                        <a:ext uri="{28A0092B-C50C-407E-A947-70E740481C1C}">
+                          <a14:useLocalDpi xmlns:a14="http://schemas.microsoft.com/office/drawing/2010/main" val="0"/>
+                        </a:ext>
+                      </a:extLst>
+                    </a:blip>
+                    <a:srcRect/>
+                    <a:stretch>
+                      <a:fillRect/>
+                    </a:stretch>
+                  </pic:blipFill>
+                  <pic:spPr bwMode="auto">
+                    <a:xfrm>
+                      <a:off x="0" y="0"/>
+                      <a:ext cx="4143806" cy="3642285"/>
+                    </a:xfrm>
+                    <a:prstGeom prst="rect">
+                      <a:avLst/>
+                    </a:prstGeom>
+                    <a:noFill/>
+                  </pic:spPr>
+                </pic:pic>
+              </a:graphicData>
+            </a:graphic>
+          </wp:inline>
+        </w:drawing>
+      </w:r>
+    </w:p>
+    <w:p>
+      <w:pPr>
+        <w:pStyle w:val="3"/>
+        <w:rPr>
+          <w:rFonts w:hint="eastAsia"/>
+        </w:rPr>
+      </w:pPr>
+      <w:r>
+        <w:rPr>
+          <w:rFonts w:hint="eastAsia"/>
+        </w:rPr>
+        <w:lastRenderedPageBreak/>
+        <w:t xml:space="preserve">5.2.3 </w:t>
+      </w:r>
+      <w:r>
+        <w:rPr>
+          <w:rFonts w:hint="eastAsia"/>
+        </w:rPr>
+        <w:t>个人中心模块测试</w:t>
+      </w:r>
+    </w:p>
+    <w:p>
+      <w:pPr>
+        <w:rPr>
+          <w:rFonts w:hint="eastAsia"/>
+        </w:rPr>
+      </w:pPr>
       <w:bookmarkStart w:id="31" w:name="_GoBack"/>
       <w:bookmarkEnd w:id="31"/>
     </w:p>
+    <w:p>
+      <w:r>
+        <w:rPr>
+          <w:rFonts w:hint="eastAsia"/>
+        </w:rPr>
+        <w:tab/>
+      </w:r>
+    </w:p>
+    <w:p/>
     <w:sectPr>
       <w:pgSz w:w="11906" w:h="16838"/>
       <w:pgMar w:top="1440" w:right="1800" w:bottom="1440" w:left="1800" w:header="851" w:footer="992" w:gutter="0"/>
@@ -9295,7 +10385,7 @@
 </file>
 
 <file path=customXml/itemProps1.xml><?xml version="1.0" encoding="utf-8"?>
-<ds:datastoreItem xmlns:ds="http://schemas.openxmlformats.org/officeDocument/2006/customXml" ds:itemID="{19512BB9-4DE4-4E5E-84CE-5B16E8E78B14}">
+<ds:datastoreItem xmlns:ds="http://schemas.openxmlformats.org/officeDocument/2006/customXml" ds:itemID="{8BE8F8EA-7A13-4EE2-83EB-B863A3B4C3B6}">
   <ds:schemaRefs>
     <ds:schemaRef ds:uri="http://schemas.openxmlformats.org/officeDocument/2006/bibliography"/>
   </ds:schemaRefs>

</xml_diff>